<commit_message>
memperbaiki bug jumlah subtotal tidak keluar
</commit_message>
<xml_diff>
--- a/functions/anggaran/LaporanAnggaran.docx
+++ b/functions/anggaran/LaporanAnggaran.docx
@@ -17,8 +17,8 @@
         </w:rPr>
       </w:pPr>
       <w:r>
-        <w:object w:dxaOrig="1944" w:dyaOrig="1944">
-          <v:rect xmlns:o="urn:schemas-microsoft-com:office:office" xmlns:v="urn:schemas-microsoft-com:vml" id="rectole0000000000" style="width:97.200000pt;height:97.200000pt" o:preferrelative="t" o:ole="">
+        <w:object w:dxaOrig="1984" w:dyaOrig="1984">
+          <v:rect xmlns:o="urn:schemas-microsoft-com:office:office" xmlns:v="urn:schemas-microsoft-com:vml" id="rectole0000000000" style="width:99.200000pt;height:99.200000pt" o:preferrelative="t" o:ole="">
             <o:lock v:ext="edit"/>
             <v:imagedata xmlns:r="http://schemas.openxmlformats.org/officeDocument/2006/relationships" r:id="docRId1" o:title=""/>
           </v:rect>
@@ -145,7 +145,7 @@
         </w:rPr>
         <w:t xml:space="preserve">Tanggal</w:t>
         <w:tab/>
-        <w:t xml:space="preserve">: 28-May-2022</w:t>
+        <w:t xml:space="preserve">: 20-June-2022</w:t>
         <w:tab/>
       </w:r>
     </w:p>
@@ -529,7 +529,6 @@
                 <w:color w:val="auto"/>
                 <w:spacing w:val="0"/>
                 <w:position w:val="0"/>
-                <w:sz w:val="20"/>
               </w:rPr>
             </w:pPr>
             <w:r>
@@ -575,7 +574,6 @@
                 <w:color w:val="auto"/>
                 <w:spacing w:val="0"/>
                 <w:position w:val="0"/>
-                <w:sz w:val="20"/>
               </w:rPr>
             </w:pPr>
             <w:r>
@@ -621,7 +619,6 @@
                 <w:color w:val="auto"/>
                 <w:spacing w:val="0"/>
                 <w:position w:val="0"/>
-                <w:sz w:val="20"/>
               </w:rPr>
             </w:pPr>
             <w:r>
@@ -667,7 +664,6 @@
                 <w:color w:val="auto"/>
                 <w:spacing w:val="0"/>
                 <w:position w:val="0"/>
-                <w:sz w:val="20"/>
               </w:rPr>
             </w:pPr>
             <w:r>
@@ -713,7 +709,6 @@
                 <w:color w:val="auto"/>
                 <w:spacing w:val="0"/>
                 <w:position w:val="0"/>
-                <w:sz w:val="20"/>
               </w:rPr>
             </w:pPr>
             <w:r>
@@ -759,7 +754,6 @@
                 <w:color w:val="auto"/>
                 <w:spacing w:val="0"/>
                 <w:position w:val="0"/>
-                <w:sz w:val="20"/>
               </w:rPr>
             </w:pPr>
             <w:r>
@@ -805,7 +799,6 @@
                 <w:color w:val="auto"/>
                 <w:spacing w:val="0"/>
                 <w:position w:val="0"/>
-                <w:sz w:val="20"/>
               </w:rPr>
             </w:pPr>
             <w:r>
@@ -857,7 +850,6 @@
                 <w:color w:val="auto"/>
                 <w:spacing w:val="0"/>
                 <w:position w:val="0"/>
-                <w:sz w:val="20"/>
               </w:rPr>
             </w:pPr>
             <w:r>
@@ -903,7 +895,6 @@
                 <w:color w:val="auto"/>
                 <w:spacing w:val="0"/>
                 <w:position w:val="0"/>
-                <w:sz w:val="20"/>
               </w:rPr>
             </w:pPr>
             <w:r>
@@ -949,7 +940,6 @@
                 <w:color w:val="auto"/>
                 <w:spacing w:val="0"/>
                 <w:position w:val="0"/>
-                <w:sz w:val="20"/>
               </w:rPr>
             </w:pPr>
             <w:r>
@@ -995,7 +985,6 @@
                 <w:color w:val="auto"/>
                 <w:spacing w:val="0"/>
                 <w:position w:val="0"/>
-                <w:sz w:val="20"/>
               </w:rPr>
             </w:pPr>
             <w:r>
@@ -1041,7 +1030,6 @@
                 <w:color w:val="auto"/>
                 <w:spacing w:val="0"/>
                 <w:position w:val="0"/>
-                <w:sz w:val="20"/>
               </w:rPr>
             </w:pPr>
             <w:r>
@@ -1087,7 +1075,6 @@
                 <w:color w:val="auto"/>
                 <w:spacing w:val="0"/>
                 <w:position w:val="0"/>
-                <w:sz w:val="20"/>
               </w:rPr>
             </w:pPr>
             <w:r>
@@ -1133,7 +1120,6 @@
                 <w:color w:val="auto"/>
                 <w:spacing w:val="0"/>
                 <w:position w:val="0"/>
-                <w:sz w:val="20"/>
               </w:rPr>
             </w:pPr>
             <w:r>
@@ -1185,7 +1171,6 @@
                 <w:color w:val="auto"/>
                 <w:spacing w:val="0"/>
                 <w:position w:val="0"/>
-                <w:sz w:val="20"/>
               </w:rPr>
             </w:pPr>
             <w:r>
@@ -1231,7 +1216,6 @@
                 <w:color w:val="auto"/>
                 <w:spacing w:val="0"/>
                 <w:position w:val="0"/>
-                <w:sz w:val="20"/>
               </w:rPr>
             </w:pPr>
             <w:r>
@@ -1277,7 +1261,6 @@
                 <w:color w:val="auto"/>
                 <w:spacing w:val="0"/>
                 <w:position w:val="0"/>
-                <w:sz w:val="20"/>
               </w:rPr>
             </w:pPr>
             <w:r>
@@ -1323,7 +1306,6 @@
                 <w:color w:val="auto"/>
                 <w:spacing w:val="0"/>
                 <w:position w:val="0"/>
-                <w:sz w:val="20"/>
               </w:rPr>
             </w:pPr>
             <w:r>
@@ -1369,7 +1351,6 @@
                 <w:color w:val="auto"/>
                 <w:spacing w:val="0"/>
                 <w:position w:val="0"/>
-                <w:sz w:val="20"/>
               </w:rPr>
             </w:pPr>
             <w:r>
@@ -1415,7 +1396,6 @@
                 <w:color w:val="auto"/>
                 <w:spacing w:val="0"/>
                 <w:position w:val="0"/>
-                <w:sz w:val="20"/>
               </w:rPr>
             </w:pPr>
             <w:r>
@@ -1461,7 +1441,6 @@
                 <w:color w:val="auto"/>
                 <w:spacing w:val="0"/>
                 <w:position w:val="0"/>
-                <w:sz w:val="20"/>
               </w:rPr>
             </w:pPr>
             <w:r>
@@ -1513,7 +1492,6 @@
                 <w:color w:val="auto"/>
                 <w:spacing w:val="0"/>
                 <w:position w:val="0"/>
-                <w:sz w:val="20"/>
               </w:rPr>
             </w:pPr>
             <w:r>
@@ -1559,7 +1537,6 @@
                 <w:color w:val="auto"/>
                 <w:spacing w:val="0"/>
                 <w:position w:val="0"/>
-                <w:sz w:val="20"/>
               </w:rPr>
             </w:pPr>
             <w:r>
@@ -1605,7 +1582,6 @@
                 <w:color w:val="auto"/>
                 <w:spacing w:val="0"/>
                 <w:position w:val="0"/>
-                <w:sz w:val="20"/>
               </w:rPr>
             </w:pPr>
             <w:r>
@@ -1651,7 +1627,6 @@
                 <w:color w:val="auto"/>
                 <w:spacing w:val="0"/>
                 <w:position w:val="0"/>
-                <w:sz w:val="20"/>
               </w:rPr>
             </w:pPr>
             <w:r>
@@ -1697,7 +1672,6 @@
                 <w:color w:val="auto"/>
                 <w:spacing w:val="0"/>
                 <w:position w:val="0"/>
-                <w:sz w:val="20"/>
               </w:rPr>
             </w:pPr>
             <w:r>
@@ -1743,7 +1717,6 @@
                 <w:color w:val="auto"/>
                 <w:spacing w:val="0"/>
                 <w:position w:val="0"/>
-                <w:sz w:val="20"/>
               </w:rPr>
             </w:pPr>
             <w:r>
@@ -1789,7 +1762,6 @@
                 <w:color w:val="auto"/>
                 <w:spacing w:val="0"/>
                 <w:position w:val="0"/>
-                <w:sz w:val="20"/>
               </w:rPr>
             </w:pPr>
             <w:r>
@@ -1841,7 +1813,6 @@
                 <w:color w:val="auto"/>
                 <w:spacing w:val="0"/>
                 <w:position w:val="0"/>
-                <w:sz w:val="20"/>
               </w:rPr>
             </w:pPr>
             <w:r>
@@ -1887,7 +1858,6 @@
                 <w:color w:val="auto"/>
                 <w:spacing w:val="0"/>
                 <w:position w:val="0"/>
-                <w:sz w:val="20"/>
               </w:rPr>
             </w:pPr>
             <w:r>
@@ -1933,7 +1903,6 @@
                 <w:color w:val="auto"/>
                 <w:spacing w:val="0"/>
                 <w:position w:val="0"/>
-                <w:sz w:val="20"/>
               </w:rPr>
             </w:pPr>
             <w:r>
@@ -1979,7 +1948,6 @@
                 <w:color w:val="auto"/>
                 <w:spacing w:val="0"/>
                 <w:position w:val="0"/>
-                <w:sz w:val="20"/>
               </w:rPr>
             </w:pPr>
             <w:r>
@@ -2025,7 +1993,6 @@
                 <w:color w:val="auto"/>
                 <w:spacing w:val="0"/>
                 <w:position w:val="0"/>
-                <w:sz w:val="20"/>
               </w:rPr>
             </w:pPr>
             <w:r>
@@ -2071,7 +2038,6 @@
                 <w:color w:val="auto"/>
                 <w:spacing w:val="0"/>
                 <w:position w:val="0"/>
-                <w:sz w:val="20"/>
               </w:rPr>
             </w:pPr>
             <w:r>
@@ -2117,7 +2083,6 @@
                 <w:color w:val="auto"/>
                 <w:spacing w:val="0"/>
                 <w:position w:val="0"/>
-                <w:sz w:val="20"/>
               </w:rPr>
             </w:pPr>
             <w:r>
@@ -2169,7 +2134,6 @@
                 <w:color w:val="auto"/>
                 <w:spacing w:val="0"/>
                 <w:position w:val="0"/>
-                <w:sz w:val="20"/>
               </w:rPr>
             </w:pPr>
             <w:r>
@@ -2215,7 +2179,6 @@
                 <w:color w:val="auto"/>
                 <w:spacing w:val="0"/>
                 <w:position w:val="0"/>
-                <w:sz w:val="20"/>
               </w:rPr>
             </w:pPr>
             <w:r>
@@ -2261,7 +2224,6 @@
                 <w:color w:val="auto"/>
                 <w:spacing w:val="0"/>
                 <w:position w:val="0"/>
-                <w:sz w:val="20"/>
               </w:rPr>
             </w:pPr>
             <w:r>
@@ -2307,7 +2269,6 @@
                 <w:color w:val="auto"/>
                 <w:spacing w:val="0"/>
                 <w:position w:val="0"/>
-                <w:sz w:val="20"/>
               </w:rPr>
             </w:pPr>
             <w:r>
@@ -2353,7 +2314,6 @@
                 <w:color w:val="auto"/>
                 <w:spacing w:val="0"/>
                 <w:position w:val="0"/>
-                <w:sz w:val="20"/>
               </w:rPr>
             </w:pPr>
             <w:r>
@@ -2399,7 +2359,6 @@
                 <w:color w:val="auto"/>
                 <w:spacing w:val="0"/>
                 <w:position w:val="0"/>
-                <w:sz w:val="20"/>
               </w:rPr>
             </w:pPr>
             <w:r>
@@ -2445,7 +2404,6 @@
                 <w:color w:val="auto"/>
                 <w:spacing w:val="0"/>
                 <w:position w:val="0"/>
-                <w:sz w:val="20"/>
               </w:rPr>
             </w:pPr>
             <w:r>
@@ -2474,6 +2432,130 @@
         <w:jc w:val="left"/>
         <w:rPr>
           <w:rFonts w:ascii="Times New Roman" w:hAnsi="Times New Roman" w:cs="Times New Roman" w:eastAsia="Times New Roman"/>
+          <w:b/>
+          <w:color w:val="auto"/>
+          <w:spacing w:val="0"/>
+          <w:position w:val="0"/>
+          <w:sz w:val="20"/>
+          <w:shd w:fill="auto" w:val="clear"/>
+        </w:rPr>
+      </w:pPr>
+    </w:p>
+    <w:tbl>
+      <w:tblPr/>
+      <w:tblGrid>
+        <w:gridCol w:w="1332"/>
+        <w:gridCol w:w="2851"/>
+      </w:tblGrid>
+      <w:tr>
+        <w:trPr>
+          <w:trHeight w:val="455" w:hRule="auto"/>
+          <w:jc w:val="left"/>
+        </w:trPr>
+        <w:tc>
+          <w:tcPr>
+            <w:tcW w:w="1332" w:type="dxa"/>
+            <w:tcBorders>
+              <w:top w:val="single" w:color="000000" w:sz="4"/>
+              <w:left w:val="single" w:color="000000" w:sz="4"/>
+              <w:bottom w:val="single" w:color="000000" w:sz="4"/>
+              <w:right w:val="single" w:color="000000" w:sz="4"/>
+            </w:tcBorders>
+            <w:shd w:color="000000" w:fill="ffffff" w:val="clear"/>
+            <w:tcMar>
+              <w:left w:w="108" w:type="dxa"/>
+              <w:right w:w="108" w:type="dxa"/>
+            </w:tcMar>
+            <w:vAlign w:val="center"/>
+          </w:tcPr>
+          <w:p>
+            <w:pPr>
+              <w:tabs>
+                <w:tab w:val="left" w:pos="1843" w:leader="none"/>
+                <w:tab w:val="left" w:pos="2410" w:leader="none"/>
+              </w:tabs>
+              <w:spacing w:before="0" w:after="0" w:line="240"/>
+              <w:ind w:right="0" w:left="0" w:firstLine="0"/>
+              <w:jc w:val="center"/>
+              <w:rPr>
+                <w:color w:val="auto"/>
+                <w:spacing w:val="0"/>
+                <w:position w:val="0"/>
+              </w:rPr>
+            </w:pPr>
+            <w:r>
+              <w:rPr>
+                <w:rFonts w:ascii="Times New Roman" w:hAnsi="Times New Roman" w:cs="Times New Roman" w:eastAsia="Times New Roman"/>
+                <w:color w:val="auto"/>
+                <w:spacing w:val="0"/>
+                <w:position w:val="0"/>
+                <w:sz w:val="20"/>
+                <w:shd w:fill="auto" w:val="clear"/>
+              </w:rPr>
+              <w:t xml:space="preserve">Subtotal</w:t>
+            </w:r>
+          </w:p>
+        </w:tc>
+        <w:tc>
+          <w:tcPr>
+            <w:tcW w:w="2851" w:type="dxa"/>
+            <w:tcBorders>
+              <w:top w:val="single" w:color="000000" w:sz="4"/>
+              <w:left w:val="single" w:color="000000" w:sz="4"/>
+              <w:bottom w:val="single" w:color="000000" w:sz="4"/>
+              <w:right w:val="single" w:color="000000" w:sz="4"/>
+            </w:tcBorders>
+            <w:shd w:color="000000" w:fill="ffffff" w:val="clear"/>
+            <w:tcMar>
+              <w:left w:w="108" w:type="dxa"/>
+              <w:right w:w="108" w:type="dxa"/>
+            </w:tcMar>
+            <w:vAlign w:val="center"/>
+          </w:tcPr>
+          <w:p>
+            <w:pPr>
+              <w:tabs>
+                <w:tab w:val="left" w:pos="1843" w:leader="none"/>
+                <w:tab w:val="left" w:pos="2410" w:leader="none"/>
+              </w:tabs>
+              <w:spacing w:before="0" w:after="0" w:line="240"/>
+              <w:ind w:right="0" w:left="0" w:firstLine="0"/>
+              <w:jc w:val="center"/>
+              <w:rPr>
+                <w:rFonts w:ascii="Calibri" w:hAnsi="Calibri" w:cs="Calibri" w:eastAsia="Calibri"/>
+                <w:color w:val="auto"/>
+                <w:spacing w:val="0"/>
+                <w:position w:val="0"/>
+                <w:sz w:val="22"/>
+              </w:rPr>
+            </w:pPr>
+            <w:r>
+              <w:rPr>
+                <w:rFonts w:ascii="Calibri" w:hAnsi="Calibri" w:cs="Calibri" w:eastAsia="Calibri"/>
+                <w:color w:val="auto"/>
+                <w:spacing w:val="0"/>
+                <w:position w:val="0"/>
+                <w:sz w:val="22"/>
+                <w:shd w:fill="auto" w:val="clear"/>
+              </w:rPr>
+              <w:t xml:space="preserve">18111110</w:t>
+            </w:r>
+          </w:p>
+        </w:tc>
+      </w:tr>
+    </w:tbl>
+    <w:p>
+      <w:pPr>
+        <w:tabs>
+          <w:tab w:val="left" w:pos="1843" w:leader="none"/>
+          <w:tab w:val="left" w:pos="2410" w:leader="none"/>
+        </w:tabs>
+        <w:spacing w:before="0" w:after="0" w:line="360"/>
+        <w:ind w:right="0" w:left="142" w:firstLine="0"/>
+        <w:jc w:val="left"/>
+        <w:rPr>
+          <w:rFonts w:ascii="Times New Roman" w:hAnsi="Times New Roman" w:cs="Times New Roman" w:eastAsia="Times New Roman"/>
+          <w:b/>
           <w:color w:val="auto"/>
           <w:spacing w:val="0"/>
           <w:position w:val="0"/>
@@ -2524,46 +2606,6 @@
     </w:p>
     <w:p>
       <w:pPr>
-        <w:tabs>
-          <w:tab w:val="left" w:pos="1843" w:leader="none"/>
-          <w:tab w:val="left" w:pos="2410" w:leader="none"/>
-        </w:tabs>
-        <w:spacing w:before="0" w:after="0" w:line="360"/>
-        <w:ind w:right="0" w:left="142" w:firstLine="0"/>
-        <w:jc w:val="left"/>
-        <w:rPr>
-          <w:rFonts w:ascii="Times New Roman" w:hAnsi="Times New Roman" w:cs="Times New Roman" w:eastAsia="Times New Roman"/>
-          <w:b/>
-          <w:color w:val="auto"/>
-          <w:spacing w:val="0"/>
-          <w:position w:val="0"/>
-          <w:sz w:val="20"/>
-          <w:shd w:fill="auto" w:val="clear"/>
-        </w:rPr>
-      </w:pPr>
-    </w:p>
-    <w:p>
-      <w:pPr>
-        <w:tabs>
-          <w:tab w:val="left" w:pos="1843" w:leader="none"/>
-          <w:tab w:val="left" w:pos="2410" w:leader="none"/>
-        </w:tabs>
-        <w:spacing w:before="0" w:after="0" w:line="360"/>
-        <w:ind w:right="0" w:left="142" w:firstLine="0"/>
-        <w:jc w:val="left"/>
-        <w:rPr>
-          <w:rFonts w:ascii="Times New Roman" w:hAnsi="Times New Roman" w:cs="Times New Roman" w:eastAsia="Times New Roman"/>
-          <w:b/>
-          <w:color w:val="auto"/>
-          <w:spacing w:val="0"/>
-          <w:position w:val="0"/>
-          <w:sz w:val="20"/>
-          <w:shd w:fill="auto" w:val="clear"/>
-        </w:rPr>
-      </w:pPr>
-    </w:p>
-    <w:p>
-      <w:pPr>
         <w:spacing w:before="0" w:after="0" w:line="360"/>
         <w:ind w:right="0" w:left="0" w:firstLine="0"/>
         <w:jc w:val="left"/>
@@ -2603,7 +2645,7 @@
           <w:sz w:val="20"/>
           <w:shd w:fill="auto" w:val="clear"/>
         </w:rPr>
-        <w:t xml:space="preserve">Palangkaraya, 28/05/2022</w:t>
+        <w:t xml:space="preserve">Palangkaraya, 20/06/2022</w:t>
       </w:r>
     </w:p>
     <w:p>

</xml_diff>